<commit_message>
Updated proposal and schema docs
</commit_message>
<xml_diff>
--- a/Project Proposal.docx
+++ b/Project Proposal.docx
@@ -346,7 +346,7 @@
         <w:rPr>
           <w:rtl w:val="0"/>
         </w:rPr>
-        <w:t xml:space="preserve">eating</w:t>
+        <w:t xml:space="preserve">rating</w:t>
       </w:r>
     </w:p>
     <w:p>
@@ -437,7 +437,7 @@
         <w:rPr>
           <w:rtl w:val="0"/>
         </w:rPr>
-        <w:t xml:space="preserve">Recipe_id</w:t>
+        <w:t xml:space="preserve">recipe_id</w:t>
       </w:r>
     </w:p>
     <w:p>
@@ -453,7 +453,7 @@
         <w:rPr>
           <w:rtl w:val="0"/>
         </w:rPr>
-        <w:t xml:space="preserve">User_id</w:t>
+        <w:t xml:space="preserve">user_id</w:t>
       </w:r>
     </w:p>
     <w:p>
@@ -469,23 +469,18 @@
         <w:rPr>
           <w:rtl w:val="0"/>
         </w:rPr>
-        <w:t xml:space="preserve">date</w:t>
-      </w:r>
-    </w:p>
-    <w:p>
-      <w:pPr>
-        <w:numPr>
-          <w:ilvl w:val="0"/>
-          <w:numId w:val="1"/>
-        </w:numPr>
-        <w:ind w:left="1440" w:hanging="360"/>
-        <w:rPr/>
-      </w:pPr>
-      <w:r>
-        <w:rPr>
-          <w:rtl w:val="0"/>
-        </w:rPr>
-        <w:t xml:space="preserve">user</w:t>
+        <w:t xml:space="preserve">date_created</w:t>
+      </w:r>
+    </w:p>
+    <w:p>
+      <w:pPr>
+        <w:ind w:left="1440" w:firstLine="0"/>
+        <w:rPr/>
+      </w:pPr>
+      <w:r>
+        <w:rPr>
+          <w:rtl w:val="0"/>
+        </w:rPr>
       </w:r>
     </w:p>
     <w:p>

</xml_diff>